<commit_message>
add another paragraph to hebrew abstract
</commit_message>
<xml_diff>
--- a/tex/hebrew_cover.docx
+++ b/tex/hebrew_cover.docx
@@ -5,8 +5,9 @@
     <w:p>
       <w:pPr>
         <w:pStyle w:val="BodyText2"/>
-        <w:ind w:right="-180"/>
-        <w:jc w:val="right"/>
+        <w:bidi/>
+        <w:ind w:right="-180"/>
+        <w:jc w:val="left"/>
         <w:rPr>
           <w:sz w:val="48"/>
           <w:szCs w:val="48"/>
@@ -17,8 +18,9 @@
     <w:p>
       <w:pPr>
         <w:pStyle w:val="BodyText2"/>
-        <w:ind w:right="-180"/>
-        <w:jc w:val="right"/>
+        <w:bidi/>
+        <w:ind w:right="-180"/>
+        <w:jc w:val="left"/>
         <w:rPr>
           <w:sz w:val="48"/>
           <w:szCs w:val="48"/>
@@ -28,41 +30,42 @@
       <w:r>
         <w:rPr>
           <w:rFonts w:hint="cs"/>
-          <w:sz w:val="52"/>
-          <w:szCs w:val="52"/>
-          <w:rtl/>
-        </w:rPr>
-        <w:t>תקציר</w:t>
-      </w:r>
-    </w:p>
-    <w:p>
-      <w:pPr>
-        <w:pStyle w:val="BodyText2"/>
-        <w:ind w:right="-180"/>
-        <w:jc w:val="right"/>
-        <w:rPr>
           <w:sz w:val="48"/>
           <w:szCs w:val="48"/>
           <w:rtl/>
         </w:rPr>
-      </w:pPr>
-    </w:p>
-    <w:p>
-      <w:pPr>
-        <w:pStyle w:val="BodyText2"/>
-        <w:ind w:right="-180"/>
-        <w:jc w:val="right"/>
-        <w:rPr>
-          <w:sz w:val="28"/>
-          <w:szCs w:val="28"/>
-          <w:rtl/>
-        </w:rPr>
-      </w:pPr>
-      <w:r>
-        <w:rPr>
-          <w:rFonts w:hint="cs"/>
-          <w:sz w:val="28"/>
-          <w:szCs w:val="28"/>
+        <w:t>תקציר</w:t>
+      </w:r>
+    </w:p>
+    <w:p>
+      <w:pPr>
+        <w:pStyle w:val="BodyText2"/>
+        <w:bidi/>
+        <w:ind w:right="-180"/>
+        <w:jc w:val="left"/>
+        <w:rPr>
+          <w:sz w:val="48"/>
+          <w:szCs w:val="48"/>
+          <w:rtl/>
+        </w:rPr>
+      </w:pPr>
+    </w:p>
+    <w:p>
+      <w:pPr>
+        <w:pStyle w:val="BodyText2"/>
+        <w:bidi/>
+        <w:ind w:right="-180"/>
+        <w:jc w:val="left"/>
+        <w:rPr>
+          <w:sz w:val="24"/>
+          <w:szCs w:val="24"/>
+        </w:rPr>
+      </w:pPr>
+      <w:r>
+        <w:rPr>
+          <w:rFonts w:hint="cs"/>
+          <w:sz w:val="24"/>
+          <w:szCs w:val="24"/>
           <w:rtl/>
         </w:rPr>
         <w:t>בזכות פריצות הדרך בריצוף גנטי בקצב גבוה השתפרה משמעותית יכולתנו לחקור את היסטור</w:t>
@@ -70,8 +73,8 @@
       <w:r>
         <w:rPr>
           <w:rFonts w:hint="cs"/>
-          <w:sz w:val="28"/>
-          <w:szCs w:val="28"/>
+          <w:sz w:val="24"/>
+          <w:szCs w:val="24"/>
           <w:rtl/>
         </w:rPr>
         <w:t>י</w:t>
@@ -79,8 +82,8 @@
       <w:r>
         <w:rPr>
           <w:rFonts w:hint="cs"/>
-          <w:sz w:val="28"/>
-          <w:szCs w:val="28"/>
+          <w:sz w:val="24"/>
+          <w:szCs w:val="24"/>
           <w:rtl/>
         </w:rPr>
         <w:t>ית האבולוציה של מינים באמצעות מודלים דמוגרפיים מפורטים. גישה פופולרית להסקת פרמטרים של מודלים דמוגרפיים אלו היא לדגום גנאולוגיות מעל לוקוסים קצרים ובלתי תלויים</w:t>
@@ -88,8 +91,8 @@
       <w:r>
         <w:rPr>
           <w:rFonts w:hint="cs"/>
-          <w:sz w:val="28"/>
-          <w:szCs w:val="28"/>
+          <w:sz w:val="24"/>
+          <w:szCs w:val="24"/>
           <w:rtl/>
         </w:rPr>
         <w:t>,</w:t>
@@ -97,46 +100,88 @@
       <w:r>
         <w:rPr>
           <w:rFonts w:hint="cs"/>
-          <w:sz w:val="28"/>
-          <w:szCs w:val="28"/>
-          <w:rtl/>
-        </w:rPr>
-        <w:t xml:space="preserve"> באמצעות אלגוריתמ</w:t>
+          <w:sz w:val="24"/>
+          <w:szCs w:val="24"/>
+          <w:rtl/>
+        </w:rPr>
+        <w:t xml:space="preserve"> באמצעות אלגוריתמי שרשראות-מרקוב מונטה-קרלו</w:t>
+      </w:r>
+      <w:r>
+        <w:rPr>
+          <w:sz w:val="24"/>
+          <w:szCs w:val="24"/>
+        </w:rPr>
+        <w:t xml:space="preserve"> </w:t>
+      </w:r>
+      <w:r>
+        <w:rPr>
+          <w:rFonts w:hint="cs"/>
+          <w:sz w:val="24"/>
+          <w:szCs w:val="24"/>
+          <w:rtl/>
+        </w:rPr>
+        <w:t>(</w:t>
+      </w:r>
+      <w:r>
+        <w:rPr>
+          <w:rFonts w:hint="cs"/>
+          <w:sz w:val="24"/>
+          <w:szCs w:val="24"/>
+        </w:rPr>
+        <w:t>MCMC</w:t>
+      </w:r>
+      <w:r>
+        <w:rPr>
+          <w:rFonts w:hint="cs"/>
+          <w:sz w:val="24"/>
+          <w:szCs w:val="24"/>
+          <w:rtl/>
+        </w:rPr>
+        <w:t>)</w:t>
+      </w:r>
+      <w:r>
+        <w:rPr>
+          <w:rFonts w:hint="cs"/>
+          <w:sz w:val="24"/>
+          <w:szCs w:val="24"/>
+          <w:rtl/>
+        </w:rPr>
+        <w:t xml:space="preserve">. השימוש של </w:t>
+      </w:r>
+      <w:r>
+        <w:rPr>
+          <w:rFonts w:hint="cs"/>
+          <w:sz w:val="24"/>
+          <w:szCs w:val="24"/>
+          <w:rtl/>
+        </w:rPr>
+        <w:t xml:space="preserve">אלגוריתמים </w:t>
+      </w:r>
+      <w:r>
+        <w:rPr>
+          <w:rFonts w:hint="cs"/>
+          <w:sz w:val="24"/>
+          <w:szCs w:val="24"/>
+          <w:rtl/>
+        </w:rPr>
+        <w:t>אלו במודלי התמ</w:t>
       </w:r>
       <w:bookmarkStart w:id="0" w:name="_GoBack"/>
       <w:bookmarkEnd w:id="0"/>
       <w:r>
         <w:rPr>
           <w:rFonts w:hint="cs"/>
-          <w:sz w:val="28"/>
-          <w:szCs w:val="28"/>
-          <w:rtl/>
-        </w:rPr>
-        <w:t xml:space="preserve">י שרשראות-מרקוב מונטה-קרלו. השימוש של </w:t>
-      </w:r>
-      <w:r>
-        <w:rPr>
-          <w:rFonts w:hint="cs"/>
-          <w:sz w:val="28"/>
-          <w:szCs w:val="28"/>
-          <w:rtl/>
-        </w:rPr>
-        <w:t xml:space="preserve">אלגוריתמים </w:t>
-      </w:r>
-      <w:r>
-        <w:rPr>
-          <w:rFonts w:hint="cs"/>
-          <w:sz w:val="28"/>
-          <w:szCs w:val="28"/>
-          <w:rtl/>
-        </w:rPr>
-        <w:t xml:space="preserve">אלו במודלי התמזגות </w:t>
-      </w:r>
-      <w:r>
-        <w:rPr>
-          <w:rFonts w:hint="cs"/>
-          <w:sz w:val="28"/>
-          <w:szCs w:val="28"/>
+          <w:sz w:val="24"/>
+          <w:szCs w:val="24"/>
+          <w:rtl/>
+        </w:rPr>
+        <w:t xml:space="preserve">זגות </w:t>
+      </w:r>
+      <w:r>
+        <w:rPr>
+          <w:rFonts w:hint="cs"/>
+          <w:sz w:val="24"/>
+          <w:szCs w:val="24"/>
           <w:rtl/>
         </w:rPr>
         <w:t xml:space="preserve">גנאולוגיות </w:t>
@@ -144,8 +189,8 @@
       <w:r>
         <w:rPr>
           <w:rFonts w:hint="cs"/>
-          <w:sz w:val="28"/>
-          <w:szCs w:val="28"/>
+          <w:sz w:val="24"/>
+          <w:szCs w:val="24"/>
           <w:rtl/>
         </w:rPr>
         <w:t>מפורשים מקנה להם כוח רב בתהליך הסקת פרמטרים דמוגרפיים, אך יכולתם לשערך את התאימות בין המודל לנתונים הגנטיים</w:t>
@@ -153,8 +198,8 @@
       <w:r>
         <w:rPr>
           <w:rFonts w:hint="cs"/>
-          <w:sz w:val="28"/>
-          <w:szCs w:val="28"/>
+          <w:sz w:val="24"/>
+          <w:szCs w:val="24"/>
           <w:rtl/>
         </w:rPr>
         <w:t xml:space="preserve"> מוגבלת. מטרת מחקרנו היא לבחון גישה חדשה, המבוססת על גורמים בייסיאנים יחסיים, לניצול תהליכי דגימת הגנאולוגיות הללו לטובת השוואה, בחינה ובחירה בין מודלים אבולוציונים שונים.</w:t>
@@ -164,10 +209,291 @@
       <w:pPr>
         <w:pStyle w:val="BodyText2"/>
         <w:bidi/>
-        <w:ind w:right="-180"/>
+        <w:ind w:right="-180" w:firstLine="720"/>
         <w:jc w:val="left"/>
         <w:rPr>
-          <w:rtl/>
+          <w:sz w:val="24"/>
+          <w:szCs w:val="24"/>
+          <w:rtl/>
+        </w:rPr>
+      </w:pPr>
+      <w:r>
+        <w:rPr>
+          <w:sz w:val="24"/>
+          <w:szCs w:val="24"/>
+          <w:rtl/>
+        </w:rPr>
+        <w:t xml:space="preserve">בעבודה זו נסקור שיטות בייסיאניות להסקת פרמטרים דמוגרפיים ונתאר את בעיית </w:t>
+      </w:r>
+      <w:r>
+        <w:rPr>
+          <w:rFonts w:hint="cs"/>
+          <w:sz w:val="24"/>
+          <w:szCs w:val="24"/>
+          <w:rtl/>
+        </w:rPr>
+        <w:t>בחירת ה</w:t>
+      </w:r>
+      <w:r>
+        <w:rPr>
+          <w:sz w:val="24"/>
+          <w:szCs w:val="24"/>
+          <w:rtl/>
+        </w:rPr>
+        <w:t>מודל</w:t>
+      </w:r>
+      <w:r>
+        <w:rPr>
+          <w:sz w:val="24"/>
+          <w:szCs w:val="24"/>
+          <w:rtl/>
+        </w:rPr>
+        <w:t xml:space="preserve">. </w:t>
+      </w:r>
+      <w:r>
+        <w:rPr>
+          <w:sz w:val="24"/>
+          <w:szCs w:val="24"/>
+          <w:rtl/>
+        </w:rPr>
+        <w:t>לאחר מכן נגדיר גורמי ביי</w:t>
+      </w:r>
+      <w:r>
+        <w:rPr>
+          <w:sz w:val="24"/>
+          <w:szCs w:val="24"/>
+          <w:rtl/>
+        </w:rPr>
+        <w:t>ס יחסיים (</w:t>
+      </w:r>
+      <w:r>
+        <w:rPr>
+          <w:sz w:val="24"/>
+          <w:szCs w:val="24"/>
+        </w:rPr>
+        <w:t>RBFs</w:t>
+      </w:r>
+      <w:r>
+        <w:rPr>
+          <w:sz w:val="24"/>
+          <w:szCs w:val="24"/>
+          <w:rtl/>
+        </w:rPr>
+        <w:t>), המייצגים התאמה של מודל דמוגרפי לנתונים גנטיים, יחסית למודל השוואה.</w:t>
+      </w:r>
+      <w:r>
+        <w:rPr>
+          <w:sz w:val="24"/>
+          <w:szCs w:val="24"/>
+        </w:rPr>
+        <w:t xml:space="preserve"> </w:t>
+      </w:r>
+      <w:r>
+        <w:rPr>
+          <w:sz w:val="24"/>
+          <w:szCs w:val="24"/>
+          <w:rtl/>
+        </w:rPr>
+        <w:t xml:space="preserve">נפתח </w:t>
+      </w:r>
+      <w:r>
+        <w:rPr>
+          <w:sz w:val="24"/>
+          <w:szCs w:val="24"/>
+        </w:rPr>
+        <w:t>RBFs</w:t>
+      </w:r>
+      <w:r>
+        <w:rPr>
+          <w:sz w:val="24"/>
+          <w:szCs w:val="24"/>
+          <w:rtl/>
+        </w:rPr>
+        <w:t xml:space="preserve"> עבור שני </w:t>
+      </w:r>
+      <w:r>
+        <w:rPr>
+          <w:rFonts w:hint="cs"/>
+          <w:sz w:val="24"/>
+          <w:szCs w:val="24"/>
+          <w:rtl/>
+        </w:rPr>
+        <w:t>טיפוסי</w:t>
+      </w:r>
+      <w:r>
+        <w:rPr>
+          <w:sz w:val="24"/>
+          <w:szCs w:val="24"/>
+          <w:rtl/>
+        </w:rPr>
+        <w:t xml:space="preserve"> מודלי השוואה - מודל ענף ומודל מסרק</w:t>
+      </w:r>
+      <w:r>
+        <w:rPr>
+          <w:rFonts w:hint="cs"/>
+          <w:sz w:val="24"/>
+          <w:szCs w:val="24"/>
+          <w:rtl/>
+        </w:rPr>
+        <w:t>. טיפוסים אלו</w:t>
+      </w:r>
+      <w:r>
+        <w:rPr>
+          <w:sz w:val="24"/>
+          <w:szCs w:val="24"/>
+          <w:rtl/>
+        </w:rPr>
+        <w:t xml:space="preserve"> שימושיים עבור מופעים שונים של בעיית </w:t>
+      </w:r>
+      <w:r>
+        <w:rPr>
+          <w:rFonts w:hint="cs"/>
+          <w:sz w:val="24"/>
+          <w:szCs w:val="24"/>
+          <w:rtl/>
+        </w:rPr>
+        <w:t>בחירת</w:t>
+      </w:r>
+      <w:r>
+        <w:rPr>
+          <w:sz w:val="24"/>
+          <w:szCs w:val="24"/>
+          <w:rtl/>
+        </w:rPr>
+        <w:t xml:space="preserve"> המודל</w:t>
+      </w:r>
+      <w:r>
+        <w:rPr>
+          <w:sz w:val="24"/>
+          <w:szCs w:val="24"/>
+          <w:rtl/>
+        </w:rPr>
+        <w:t>.</w:t>
+      </w:r>
+      <w:r>
+        <w:rPr>
+          <w:sz w:val="24"/>
+          <w:szCs w:val="24"/>
+        </w:rPr>
+        <w:t xml:space="preserve"> </w:t>
+      </w:r>
+      <w:r>
+        <w:rPr>
+          <w:sz w:val="24"/>
+          <w:szCs w:val="24"/>
+          <w:rtl/>
+        </w:rPr>
+        <w:t xml:space="preserve">לאחר שנציג נוסחאות סגורות לחישוב </w:t>
+      </w:r>
+      <w:r>
+        <w:rPr>
+          <w:sz w:val="24"/>
+          <w:szCs w:val="24"/>
+        </w:rPr>
+        <w:t>RBFs</w:t>
+      </w:r>
+      <w:r>
+        <w:rPr>
+          <w:sz w:val="24"/>
+          <w:szCs w:val="24"/>
+          <w:rtl/>
+        </w:rPr>
+        <w:t>, נתאר בפירוט איך אילו מחושבות באופן יעיל, תוך מזעור התקורה החישובית על תהליך ה</w:t>
+      </w:r>
+      <w:r>
+        <w:rPr>
+          <w:sz w:val="24"/>
+          <w:szCs w:val="24"/>
+        </w:rPr>
+        <w:t>MCMC</w:t>
+      </w:r>
+      <w:r>
+        <w:rPr>
+          <w:sz w:val="24"/>
+          <w:szCs w:val="24"/>
+          <w:rtl/>
+        </w:rPr>
+        <w:t>.</w:t>
+      </w:r>
+      <w:r>
+        <w:t xml:space="preserve"> </w:t>
+      </w:r>
+      <w:r>
+        <w:rPr>
+          <w:sz w:val="24"/>
+          <w:szCs w:val="24"/>
+          <w:rtl/>
+        </w:rPr>
+        <w:t>לבסוף, נבחן את ה</w:t>
+      </w:r>
+      <w:r>
+        <w:rPr>
+          <w:sz w:val="24"/>
+          <w:szCs w:val="24"/>
+        </w:rPr>
+        <w:t>RBFs</w:t>
+      </w:r>
+      <w:r>
+        <w:rPr>
+          <w:sz w:val="24"/>
+          <w:szCs w:val="24"/>
+          <w:rtl/>
+        </w:rPr>
+        <w:t xml:space="preserve"> בסדרת השוואות מודלים בעזרת דנא מסומלץ.</w:t>
+      </w:r>
+      <w:r>
+        <w:t xml:space="preserve"> </w:t>
+      </w:r>
+      <w:r>
+        <w:rPr>
+          <w:sz w:val="24"/>
+          <w:szCs w:val="24"/>
+          <w:rtl/>
+        </w:rPr>
+        <w:t xml:space="preserve">בתוצאות </w:t>
+      </w:r>
+      <w:r>
+        <w:rPr>
+          <w:rFonts w:hint="cs"/>
+          <w:sz w:val="24"/>
+          <w:szCs w:val="24"/>
+          <w:rtl/>
+        </w:rPr>
+        <w:t xml:space="preserve">שנציג </w:t>
+      </w:r>
+      <w:r>
+        <w:rPr>
+          <w:sz w:val="24"/>
+          <w:szCs w:val="24"/>
+          <w:rtl/>
+        </w:rPr>
+        <w:t>ניכר כי ביצועי ה</w:t>
+      </w:r>
+      <w:r>
+        <w:rPr>
+          <w:sz w:val="24"/>
+          <w:szCs w:val="24"/>
+        </w:rPr>
+        <w:t>RBFs</w:t>
+      </w:r>
+      <w:r>
+        <w:rPr>
+          <w:sz w:val="24"/>
+          <w:szCs w:val="24"/>
+          <w:rtl/>
+        </w:rPr>
+        <w:t xml:space="preserve"> טובים משמעותית מאילו של התוחלת ההרמונית במבחן השוואת מודלים דמוגרפיים.</w:t>
+      </w:r>
+    </w:p>
+    <w:p>
+      <w:pPr>
+        <w:pStyle w:val="BodyText2"/>
+        <w:bidi/>
+        <w:ind w:right="-180"/>
+        <w:jc w:val="left"/>
+        <w:rPr>
+          <w:sz w:val="24"/>
+          <w:szCs w:val="24"/>
         </w:rPr>
       </w:pPr>
     </w:p>
@@ -1361,7 +1687,7 @@
     <w:lsdException w:name="HTML Code" w:semiHidden="1" w:unhideWhenUsed="1"/>
     <w:lsdException w:name="HTML Definition" w:semiHidden="1" w:unhideWhenUsed="1"/>
     <w:lsdException w:name="HTML Keyboard" w:semiHidden="1" w:unhideWhenUsed="1"/>
-    <w:lsdException w:name="HTML Preformatted" w:semiHidden="1" w:unhideWhenUsed="1"/>
+    <w:lsdException w:name="HTML Preformatted" w:semiHidden="1" w:uiPriority="99" w:unhideWhenUsed="1"/>
     <w:lsdException w:name="HTML Sample" w:semiHidden="1" w:unhideWhenUsed="1"/>
     <w:lsdException w:name="HTML Typewriter" w:semiHidden="1" w:unhideWhenUsed="1"/>
     <w:lsdException w:name="HTML Variable" w:semiHidden="1" w:unhideWhenUsed="1"/>
@@ -1790,6 +2116,51 @@
       <w:rFonts w:eastAsiaTheme="minorHAnsi"/>
     </w:rPr>
   </w:style>
+  <w:style w:type="paragraph" w:styleId="HTMLPreformatted">
+    <w:name w:val="HTML Preformatted"/>
+    <w:basedOn w:val="Normal"/>
+    <w:link w:val="HTMLPreformattedChar"/>
+    <w:uiPriority w:val="99"/>
+    <w:semiHidden/>
+    <w:unhideWhenUsed/>
+    <w:rsid w:val="005A5D47"/>
+    <w:pPr>
+      <w:tabs>
+        <w:tab w:val="left" w:pos="916"/>
+        <w:tab w:val="left" w:pos="1832"/>
+        <w:tab w:val="left" w:pos="2748"/>
+        <w:tab w:val="left" w:pos="3664"/>
+        <w:tab w:val="left" w:pos="4580"/>
+        <w:tab w:val="left" w:pos="5496"/>
+        <w:tab w:val="left" w:pos="6412"/>
+        <w:tab w:val="left" w:pos="7328"/>
+        <w:tab w:val="left" w:pos="8244"/>
+        <w:tab w:val="left" w:pos="9160"/>
+        <w:tab w:val="left" w:pos="10076"/>
+        <w:tab w:val="left" w:pos="10992"/>
+        <w:tab w:val="left" w:pos="11908"/>
+        <w:tab w:val="left" w:pos="12824"/>
+        <w:tab w:val="left" w:pos="13740"/>
+        <w:tab w:val="left" w:pos="14656"/>
+      </w:tabs>
+    </w:pPr>
+    <w:rPr>
+      <w:rFonts w:ascii="Courier New" w:hAnsi="Courier New" w:cs="Courier New"/>
+      <w:sz w:val="20"/>
+      <w:szCs w:val="20"/>
+    </w:rPr>
+  </w:style>
+  <w:style w:type="character" w:customStyle="1" w:styleId="HTMLPreformattedChar">
+    <w:name w:val="HTML Preformatted Char"/>
+    <w:basedOn w:val="DefaultParagraphFont"/>
+    <w:link w:val="HTMLPreformatted"/>
+    <w:uiPriority w:val="99"/>
+    <w:semiHidden/>
+    <w:rsid w:val="005A5D47"/>
+    <w:rPr>
+      <w:rFonts w:ascii="Courier New" w:hAnsi="Courier New" w:cs="Courier New"/>
+    </w:rPr>
+  </w:style>
 </w:styles>
 </file>
 
@@ -2055,12 +2426,12 @@
 </file>
 
 <file path=customXml/item1.xml><?xml version="1.0" encoding="utf-8"?>
-<p:properties xmlns:p="http://schemas.microsoft.com/office/2006/metadata/properties" xmlns:xsi="http://www.w3.org/2001/XMLSchema-instance" xmlns:pc="http://schemas.microsoft.com/office/infopath/2007/PartnerControls">
-  <documentManagement>
-    <PublishingExpirationDate xmlns="http://schemas.microsoft.com/sharepoint/v3" xsi:nil="true"/>
-    <PublishingStartDate xmlns="http://schemas.microsoft.com/sharepoint/v3" xsi:nil="true"/>
-  </documentManagement>
-</p:properties>
+<?mso-contentType ?>
+<FormTemplates xmlns="http://schemas.microsoft.com/sharepoint/v3/contenttype/forms">
+  <Display>DocumentLibraryForm</Display>
+  <Edit>DocumentLibraryForm</Edit>
+  <New>DocumentLibraryForm</New>
+</FormTemplates>
 </file>
 
 <file path=customXml/item2.xml><?xml version="1.0" encoding="utf-8"?>
@@ -2196,12 +2567,12 @@
 </file>
 
 <file path=customXml/item3.xml><?xml version="1.0" encoding="utf-8"?>
-<?mso-contentType ?>
-<FormTemplates xmlns="http://schemas.microsoft.com/sharepoint/v3/contenttype/forms">
-  <Display>DocumentLibraryForm</Display>
-  <Edit>DocumentLibraryForm</Edit>
-  <New>DocumentLibraryForm</New>
-</FormTemplates>
+<p:properties xmlns:p="http://schemas.microsoft.com/office/2006/metadata/properties" xmlns:xsi="http://www.w3.org/2001/XMLSchema-instance" xmlns:pc="http://schemas.microsoft.com/office/infopath/2007/PartnerControls">
+  <documentManagement>
+    <PublishingExpirationDate xmlns="http://schemas.microsoft.com/sharepoint/v3" xsi:nil="true"/>
+    <PublishingStartDate xmlns="http://schemas.microsoft.com/sharepoint/v3" xsi:nil="true"/>
+  </documentManagement>
+</p:properties>
 </file>
 
 <file path=customXml/item4.xml><?xml version="1.0" encoding="utf-8"?>
@@ -2209,11 +2580,9 @@
 </file>
 
 <file path=customXml/itemProps1.xml><?xml version="1.0" encoding="utf-8"?>
-<ds:datastoreItem xmlns:ds="http://schemas.openxmlformats.org/officeDocument/2006/customXml" ds:itemID="{DD83EAD9-D987-402A-8E83-B1721588624C}">
+<ds:datastoreItem xmlns:ds="http://schemas.openxmlformats.org/officeDocument/2006/customXml" ds:itemID="{D2633F18-99DF-4835-84EB-BC7B003A0F09}">
   <ds:schemaRefs>
-    <ds:schemaRef ds:uri="http://schemas.microsoft.com/office/2006/metadata/properties"/>
-    <ds:schemaRef ds:uri="http://schemas.microsoft.com/office/infopath/2007/PartnerControls"/>
-    <ds:schemaRef ds:uri="http://schemas.microsoft.com/sharepoint/v3"/>
+    <ds:schemaRef ds:uri="http://schemas.microsoft.com/sharepoint/v3/contenttype/forms"/>
   </ds:schemaRefs>
 </ds:datastoreItem>
 </file>
@@ -2237,15 +2606,17 @@
 </file>
 
 <file path=customXml/itemProps3.xml><?xml version="1.0" encoding="utf-8"?>
-<ds:datastoreItem xmlns:ds="http://schemas.openxmlformats.org/officeDocument/2006/customXml" ds:itemID="{D2633F18-99DF-4835-84EB-BC7B003A0F09}">
+<ds:datastoreItem xmlns:ds="http://schemas.openxmlformats.org/officeDocument/2006/customXml" ds:itemID="{DD83EAD9-D987-402A-8E83-B1721588624C}">
   <ds:schemaRefs>
-    <ds:schemaRef ds:uri="http://schemas.microsoft.com/sharepoint/v3/contenttype/forms"/>
+    <ds:schemaRef ds:uri="http://schemas.microsoft.com/office/2006/metadata/properties"/>
+    <ds:schemaRef ds:uri="http://schemas.microsoft.com/office/infopath/2007/PartnerControls"/>
+    <ds:schemaRef ds:uri="http://schemas.microsoft.com/sharepoint/v3"/>
   </ds:schemaRefs>
 </ds:datastoreItem>
 </file>
 
 <file path=customXml/itemProps4.xml><?xml version="1.0" encoding="utf-8"?>
-<ds:datastoreItem xmlns:ds="http://schemas.openxmlformats.org/officeDocument/2006/customXml" ds:itemID="{2A6F0437-3E5F-49AE-8306-A4443F9165AE}">
+<ds:datastoreItem xmlns:ds="http://schemas.openxmlformats.org/officeDocument/2006/customXml" ds:itemID="{1C8B78D4-72A2-4C72-ABCC-9A0622DC6FE9}">
   <ds:schemaRefs>
     <ds:schemaRef ds:uri="http://schemas.openxmlformats.org/officeDocument/2006/bibliography"/>
   </ds:schemaRefs>

</xml_diff>